<commit_message>
fix tài liệu hướng dẫn sử dụng
</commit_message>
<xml_diff>
--- a/src/AppPortal.WebSite/wwwroot/images/guide feedback/guide-public-nguoidan.docx
+++ b/src/AppPortal.WebSite/wwwroot/images/guide feedback/guide-public-nguoidan.docx
@@ -17,7 +17,7 @@
           <w:sz w:val="36"/>
           <w:szCs w:val="36"/>
         </w:rPr>
-        <w:t>Quy</w:t>
+        <w:t>Hướng</w:t>
       </w:r>
       <w:proofErr w:type="spellEnd"/>
       <w:r>
@@ -33,7 +33,7 @@
           <w:sz w:val="36"/>
           <w:szCs w:val="36"/>
         </w:rPr>
-        <w:t>trình</w:t>
+        <w:t>dẫn</w:t>
       </w:r>
       <w:proofErr w:type="spellEnd"/>
       <w:r>
@@ -49,25 +49,23 @@
           <w:sz w:val="36"/>
           <w:szCs w:val="36"/>
         </w:rPr>
-        <w:t>góp</w:t>
-      </w:r>
-      <w:proofErr w:type="spellEnd"/>
+        <w:t>g</w:t>
+      </w:r>
       <w:r>
         <w:rPr>
           <w:sz w:val="36"/>
           <w:szCs w:val="36"/>
         </w:rPr>
-        <w:t xml:space="preserve"> ý </w:t>
-      </w:r>
-      <w:proofErr w:type="spellStart"/>
+        <w:t>óp</w:t>
+      </w:r>
+      <w:proofErr w:type="spellEnd"/>
       <w:r>
         <w:rPr>
           <w:sz w:val="36"/>
           <w:szCs w:val="36"/>
         </w:rPr>
-        <w:t>phản</w:t>
-      </w:r>
-      <w:proofErr w:type="spellEnd"/>
+        <w:t xml:space="preserve"> ý</w:t>
+      </w:r>
       <w:r>
         <w:rPr>
           <w:sz w:val="36"/>
@@ -81,77 +79,98 @@
           <w:sz w:val="36"/>
           <w:szCs w:val="36"/>
         </w:rPr>
-        <w:t>ánh</w:t>
+        <w:t>và</w:t>
+      </w:r>
+      <w:proofErr w:type="spellEnd"/>
+      <w:r>
+        <w:rPr>
+          <w:sz w:val="36"/>
+          <w:szCs w:val="36"/>
+        </w:rPr>
+        <w:t xml:space="preserve"> </w:t>
+      </w:r>
+      <w:proofErr w:type="spellStart"/>
+      <w:r>
+        <w:rPr>
+          <w:sz w:val="36"/>
+          <w:szCs w:val="36"/>
+        </w:rPr>
+        <w:t>phản</w:t>
+      </w:r>
+      <w:proofErr w:type="spellEnd"/>
+      <w:r>
+        <w:rPr>
+          <w:sz w:val="36"/>
+          <w:szCs w:val="36"/>
+        </w:rPr>
+        <w:t xml:space="preserve"> </w:t>
+      </w:r>
+      <w:proofErr w:type="spellStart"/>
+      <w:r>
+        <w:rPr>
+          <w:sz w:val="36"/>
+          <w:szCs w:val="36"/>
+        </w:rPr>
+        <w:t>án</w:t>
+      </w:r>
+      <w:r>
+        <w:rPr>
+          <w:sz w:val="36"/>
+          <w:szCs w:val="36"/>
+        </w:rPr>
+        <w:t>h</w:t>
+      </w:r>
+      <w:proofErr w:type="spellEnd"/>
+      <w:r>
+        <w:rPr>
+          <w:sz w:val="36"/>
+          <w:szCs w:val="36"/>
+        </w:rPr>
+        <w:t xml:space="preserve"> </w:t>
+      </w:r>
+      <w:proofErr w:type="spellStart"/>
+      <w:r>
+        <w:rPr>
+          <w:sz w:val="36"/>
+          <w:szCs w:val="36"/>
+        </w:rPr>
+        <w:t>cho</w:t>
+      </w:r>
+      <w:proofErr w:type="spellEnd"/>
+      <w:r>
+        <w:rPr>
+          <w:sz w:val="36"/>
+          <w:szCs w:val="36"/>
+        </w:rPr>
+        <w:t xml:space="preserve"> </w:t>
+      </w:r>
+      <w:proofErr w:type="spellStart"/>
+      <w:r>
+        <w:rPr>
+          <w:sz w:val="36"/>
+          <w:szCs w:val="36"/>
+        </w:rPr>
+        <w:t>người</w:t>
+      </w:r>
+      <w:proofErr w:type="spellEnd"/>
+      <w:r>
+        <w:rPr>
+          <w:sz w:val="36"/>
+          <w:szCs w:val="36"/>
+        </w:rPr>
+        <w:t xml:space="preserve"> </w:t>
+      </w:r>
+      <w:proofErr w:type="spellStart"/>
+      <w:r>
+        <w:rPr>
+          <w:sz w:val="36"/>
+          <w:szCs w:val="36"/>
+        </w:rPr>
+        <w:t>dân</w:t>
       </w:r>
       <w:proofErr w:type="spellEnd"/>
     </w:p>
     <w:p/>
-    <w:p>
-      <w:pPr>
-        <w:pStyle w:val="Heading2"/>
-        <w:rPr>
-          <w:sz w:val="32"/>
-          <w:szCs w:val="32"/>
-        </w:rPr>
-      </w:pPr>
-      <w:proofErr w:type="spellStart"/>
-      <w:r>
-        <w:rPr>
-          <w:sz w:val="32"/>
-          <w:szCs w:val="32"/>
-        </w:rPr>
-        <w:t>Bước</w:t>
-      </w:r>
-      <w:proofErr w:type="spellEnd"/>
-      <w:r>
-        <w:rPr>
-          <w:sz w:val="32"/>
-          <w:szCs w:val="32"/>
-        </w:rPr>
-        <w:t xml:space="preserve"> 1: </w:t>
-      </w:r>
-      <w:proofErr w:type="spellStart"/>
-      <w:r>
-        <w:rPr>
-          <w:sz w:val="32"/>
-          <w:szCs w:val="32"/>
-        </w:rPr>
-        <w:t>Góp</w:t>
-      </w:r>
-      <w:proofErr w:type="spellEnd"/>
-      <w:r>
-        <w:rPr>
-          <w:sz w:val="32"/>
-          <w:szCs w:val="32"/>
-        </w:rPr>
-        <w:t xml:space="preserve"> ý </w:t>
-      </w:r>
-      <w:proofErr w:type="spellStart"/>
-      <w:r>
-        <w:rPr>
-          <w:sz w:val="32"/>
-          <w:szCs w:val="32"/>
-        </w:rPr>
-        <w:t>phản</w:t>
-      </w:r>
-      <w:proofErr w:type="spellEnd"/>
-      <w:r>
-        <w:rPr>
-          <w:sz w:val="32"/>
-          <w:szCs w:val="32"/>
-        </w:rPr>
-        <w:t xml:space="preserve"> </w:t>
-      </w:r>
-      <w:proofErr w:type="spellStart"/>
-      <w:r>
-        <w:rPr>
-          <w:sz w:val="32"/>
-          <w:szCs w:val="32"/>
-        </w:rPr>
-        <w:t>ánh</w:t>
-      </w:r>
-      <w:proofErr w:type="spellEnd"/>
-    </w:p>
     <w:p>
       <w:pPr>
         <w:pStyle w:val="ListParagraph"/>
@@ -203,22 +222,6 @@
           <w:szCs w:val="28"/>
         </w:rPr>
         <w:t>dụng</w:t>
-      </w:r>
-      <w:proofErr w:type="spellEnd"/>
-      <w:r>
-        <w:rPr>
-          <w:sz w:val="28"/>
-          <w:szCs w:val="28"/>
-        </w:rPr>
-        <w:t xml:space="preserve"> </w:t>
-      </w:r>
-      <w:proofErr w:type="spellStart"/>
-      <w:r>
-        <w:rPr>
-          <w:sz w:val="28"/>
-          <w:szCs w:val="28"/>
-        </w:rPr>
-        <w:t>sẽ</w:t>
       </w:r>
       <w:proofErr w:type="spellEnd"/>
       <w:r>
@@ -283,7 +286,7 @@
             <w:sz w:val="28"/>
             <w:szCs w:val="28"/>
           </w:rPr>
-          <w:t>http://demo.eportal.today</w:t>
+          <w:t>http://thongtinhaichieu.vea.gov.vn</w:t>
         </w:r>
       </w:hyperlink>
     </w:p>
@@ -297,9 +300,9 @@
           <w:noProof/>
         </w:rPr>
         <w:drawing>
-          <wp:inline distT="0" distB="0" distL="0" distR="0" wp14:anchorId="2B4D1584" wp14:editId="473F3382">
-            <wp:extent cx="5753142" cy="4529171"/>
-            <wp:effectExtent l="0" t="0" r="0" b="5080"/>
+          <wp:inline distT="0" distB="0" distL="0" distR="0" wp14:anchorId="2B4D1584" wp14:editId="7E9A1670">
+            <wp:extent cx="5753142" cy="3077686"/>
+            <wp:effectExtent l="0" t="0" r="0" b="8890"/>
             <wp:docPr id="10" name="Picture 10"/>
             <wp:cNvGraphicFramePr>
               <a:graphicFrameLocks xmlns:a="http://schemas.openxmlformats.org/drawingml/2006/main" noChangeAspect="1"/>
@@ -312,7 +315,7 @@
                     <pic:cNvPicPr/>
                   </pic:nvPicPr>
                   <pic:blipFill>
-                    <a:blip r:embed="rId6">
+                    <a:blip r:embed="rId6" cstate="print">
                       <a:extLst>
                         <a:ext uri="{28A0092B-C50C-407E-A947-70E740481C1C}">
                           <a14:useLocalDpi xmlns:a14="http://schemas.microsoft.com/office/drawing/2010/main" val="0"/>
@@ -326,7 +329,7 @@
                   <pic:spPr>
                     <a:xfrm>
                       <a:off x="0" y="0"/>
-                      <a:ext cx="5753142" cy="4529171"/>
+                      <a:ext cx="5753142" cy="3077686"/>
                     </a:xfrm>
                     <a:prstGeom prst="rect">
                       <a:avLst/>
@@ -500,7 +503,7 @@
           <w:sz w:val="28"/>
           <w:szCs w:val="28"/>
         </w:rPr>
-        <w:t>nháy</w:t>
+        <w:t>kích</w:t>
       </w:r>
       <w:proofErr w:type="spellEnd"/>
       <w:r>
@@ -608,11 +611,10 @@
         <w:rPr>
           <w:noProof/>
         </w:rPr>
-        <w:lastRenderedPageBreak/>
         <w:drawing>
-          <wp:inline distT="0" distB="0" distL="0" distR="0" wp14:anchorId="5EA7D1CD" wp14:editId="67287B90">
-            <wp:extent cx="5943600" cy="4145280"/>
-            <wp:effectExtent l="0" t="0" r="0" b="7620"/>
+          <wp:inline distT="0" distB="0" distL="0" distR="0" wp14:anchorId="5EA7D1CD" wp14:editId="4728BFD0">
+            <wp:extent cx="5943600" cy="3179574"/>
+            <wp:effectExtent l="0" t="0" r="0" b="1905"/>
             <wp:docPr id="11" name="Picture 11"/>
             <wp:cNvGraphicFramePr>
               <a:graphicFrameLocks xmlns:a="http://schemas.openxmlformats.org/drawingml/2006/main" noChangeAspect="1"/>
@@ -625,7 +627,7 @@
                     <pic:cNvPicPr/>
                   </pic:nvPicPr>
                   <pic:blipFill>
-                    <a:blip r:embed="rId7">
+                    <a:blip r:embed="rId7" cstate="print">
                       <a:extLst>
                         <a:ext uri="{28A0092B-C50C-407E-A947-70E740481C1C}">
                           <a14:useLocalDpi xmlns:a14="http://schemas.microsoft.com/office/drawing/2010/main" val="0"/>
@@ -639,7 +641,7 @@
                   <pic:spPr>
                     <a:xfrm>
                       <a:off x="0" y="0"/>
-                      <a:ext cx="5943600" cy="4145280"/>
+                      <a:ext cx="5943600" cy="3179574"/>
                     </a:xfrm>
                     <a:prstGeom prst="rect">
                       <a:avLst/>
@@ -656,6 +658,65 @@
       <w:pPr>
         <w:pStyle w:val="ListParagraph"/>
       </w:pPr>
+      <w:r>
+        <w:rPr>
+          <w:noProof/>
+        </w:rPr>
+        <w:lastRenderedPageBreak/>
+        <w:drawing>
+          <wp:inline distT="0" distB="0" distL="0" distR="0" wp14:anchorId="782AE54E" wp14:editId="122793BE">
+            <wp:extent cx="5772150" cy="8220075"/>
+            <wp:effectExtent l="0" t="0" r="0" b="9525"/>
+            <wp:docPr id="3" name="Picture 3"/>
+            <wp:cNvGraphicFramePr>
+              <a:graphicFrameLocks xmlns:a="http://schemas.openxmlformats.org/drawingml/2006/main" noChangeAspect="1"/>
+            </wp:cNvGraphicFramePr>
+            <a:graphic xmlns:a="http://schemas.openxmlformats.org/drawingml/2006/main">
+              <a:graphicData uri="http://schemas.openxmlformats.org/drawingml/2006/picture">
+                <pic:pic xmlns:pic="http://schemas.openxmlformats.org/drawingml/2006/picture">
+                  <pic:nvPicPr>
+                    <pic:cNvPr id="0" name="Picture 2"/>
+                    <pic:cNvPicPr>
+                      <a:picLocks noChangeAspect="1" noChangeArrowheads="1"/>
+                    </pic:cNvPicPr>
+                  </pic:nvPicPr>
+                  <pic:blipFill>
+                    <a:blip r:embed="rId8">
+                      <a:extLst>
+                        <a:ext uri="{28A0092B-C50C-407E-A947-70E740481C1C}">
+                          <a14:useLocalDpi xmlns:a14="http://schemas.microsoft.com/office/drawing/2010/main" val="0"/>
+                        </a:ext>
+                      </a:extLst>
+                    </a:blip>
+                    <a:srcRect/>
+                    <a:stretch>
+                      <a:fillRect/>
+                    </a:stretch>
+                  </pic:blipFill>
+                  <pic:spPr bwMode="auto">
+                    <a:xfrm>
+                      <a:off x="0" y="0"/>
+                      <a:ext cx="5772150" cy="8220075"/>
+                    </a:xfrm>
+                    <a:prstGeom prst="rect">
+                      <a:avLst/>
+                    </a:prstGeom>
+                    <a:noFill/>
+                    <a:ln>
+                      <a:noFill/>
+                    </a:ln>
+                  </pic:spPr>
+                </pic:pic>
+              </a:graphicData>
+            </a:graphic>
+          </wp:inline>
+        </w:drawing>
+      </w:r>
+    </w:p>
+    <w:p>
+      <w:pPr>
+        <w:pStyle w:val="ListParagraph"/>
+      </w:pPr>
     </w:p>
     <w:p>
       <w:pPr>
@@ -675,7 +736,7 @@
           <w:sz w:val="28"/>
           <w:szCs w:val="28"/>
         </w:rPr>
-        <w:t>Hoàn</w:t>
+        <w:t>Nhập</w:t>
       </w:r>
       <w:proofErr w:type="spellEnd"/>
       <w:r>
@@ -691,63 +752,15 @@
           <w:sz w:val="28"/>
           <w:szCs w:val="28"/>
         </w:rPr>
-        <w:t>thiện</w:t>
-      </w:r>
-      <w:proofErr w:type="spellEnd"/>
-      <w:r>
-        <w:rPr>
-          <w:sz w:val="28"/>
-          <w:szCs w:val="28"/>
-        </w:rPr>
-        <w:t xml:space="preserve"> </w:t>
-      </w:r>
-      <w:proofErr w:type="spellStart"/>
-      <w:r>
-        <w:rPr>
-          <w:sz w:val="28"/>
-          <w:szCs w:val="28"/>
-        </w:rPr>
-        <w:t>theo</w:t>
-      </w:r>
-      <w:proofErr w:type="spellEnd"/>
-      <w:r>
-        <w:rPr>
-          <w:sz w:val="28"/>
-          <w:szCs w:val="28"/>
-        </w:rPr>
-        <w:t xml:space="preserve"> form </w:t>
-      </w:r>
-      <w:proofErr w:type="spellStart"/>
-      <w:r>
-        <w:rPr>
-          <w:sz w:val="28"/>
-          <w:szCs w:val="28"/>
-        </w:rPr>
-        <w:t>để</w:t>
-      </w:r>
-      <w:proofErr w:type="spellEnd"/>
-      <w:r>
-        <w:rPr>
-          <w:sz w:val="28"/>
-          <w:szCs w:val="28"/>
-        </w:rPr>
-        <w:t xml:space="preserve"> </w:t>
-      </w:r>
-      <w:proofErr w:type="spellStart"/>
-      <w:r>
-        <w:rPr>
-          <w:sz w:val="28"/>
-          <w:szCs w:val="28"/>
-        </w:rPr>
-        <w:t>góp</w:t>
-      </w:r>
-      <w:proofErr w:type="spellEnd"/>
-      <w:r>
-        <w:rPr>
-          <w:sz w:val="28"/>
-          <w:szCs w:val="28"/>
-        </w:rPr>
-        <w:t xml:space="preserve"> ý</w:t>
+        <w:t>thông</w:t>
+      </w:r>
+      <w:proofErr w:type="spellEnd"/>
+      <w:r>
+        <w:rPr>
+          <w:sz w:val="28"/>
+          <w:szCs w:val="28"/>
+        </w:rPr>
+        <w:t xml:space="preserve"> tin</w:t>
       </w:r>
     </w:p>
     <w:p>
@@ -758,10 +771,9 @@
         <w:rPr>
           <w:noProof/>
         </w:rPr>
-        <w:lastRenderedPageBreak/>
         <w:drawing>
-          <wp:inline distT="0" distB="0" distL="0" distR="0" wp14:anchorId="17193834" wp14:editId="3D8DE427">
-            <wp:extent cx="5943600" cy="4135755"/>
+          <wp:inline distT="0" distB="0" distL="0" distR="0" wp14:anchorId="17193834" wp14:editId="76241CBF">
+            <wp:extent cx="5943600" cy="3143290"/>
             <wp:effectExtent l="0" t="0" r="0" b="0"/>
             <wp:docPr id="12" name="Picture 12"/>
             <wp:cNvGraphicFramePr>
@@ -775,7 +787,7 @@
                     <pic:cNvPicPr/>
                   </pic:nvPicPr>
                   <pic:blipFill>
-                    <a:blip r:embed="rId8">
+                    <a:blip r:embed="rId9" cstate="print">
                       <a:extLst>
                         <a:ext uri="{28A0092B-C50C-407E-A947-70E740481C1C}">
                           <a14:useLocalDpi xmlns:a14="http://schemas.microsoft.com/office/drawing/2010/main" val="0"/>
@@ -789,7 +801,7 @@
                   <pic:spPr>
                     <a:xfrm>
                       <a:off x="0" y="0"/>
-                      <a:ext cx="5943600" cy="4135755"/>
+                      <a:ext cx="5943600" cy="3143290"/>
                     </a:xfrm>
                     <a:prstGeom prst="rect">
                       <a:avLst/>
@@ -806,19 +818,14 @@
       <w:pPr>
         <w:pStyle w:val="ListParagraph"/>
       </w:pPr>
-    </w:p>
-    <w:p>
-      <w:pPr>
-        <w:pStyle w:val="ListParagraph"/>
-      </w:pPr>
       <w:r>
         <w:rPr>
           <w:noProof/>
         </w:rPr>
         <w:drawing>
-          <wp:inline distT="0" distB="0" distL="0" distR="0" wp14:anchorId="07768E07" wp14:editId="6A335E8F">
-            <wp:extent cx="6034088" cy="2914650"/>
-            <wp:effectExtent l="0" t="0" r="5080" b="0"/>
+          <wp:inline distT="0" distB="0" distL="0" distR="0" wp14:anchorId="07768E07" wp14:editId="4FFEC36D">
+            <wp:extent cx="5943600" cy="3172710"/>
+            <wp:effectExtent l="0" t="0" r="0" b="8890"/>
             <wp:docPr id="13" name="Picture 13"/>
             <wp:cNvGraphicFramePr>
               <a:graphicFrameLocks xmlns:a="http://schemas.openxmlformats.org/drawingml/2006/main" noChangeAspect="1"/>
@@ -831,7 +838,7 @@
                     <pic:cNvPicPr/>
                   </pic:nvPicPr>
                   <pic:blipFill>
-                    <a:blip r:embed="rId9">
+                    <a:blip r:embed="rId10" cstate="print">
                       <a:extLst>
                         <a:ext uri="{28A0092B-C50C-407E-A947-70E740481C1C}">
                           <a14:useLocalDpi xmlns:a14="http://schemas.microsoft.com/office/drawing/2010/main" val="0"/>
@@ -845,7 +852,7 @@
                   <pic:spPr>
                     <a:xfrm>
                       <a:off x="0" y="0"/>
-                      <a:ext cx="6036717" cy="2915920"/>
+                      <a:ext cx="5947201" cy="3174632"/>
                     </a:xfrm>
                     <a:prstGeom prst="rect">
                       <a:avLst/>
@@ -857,13 +864,13 @@
           </wp:inline>
         </w:drawing>
       </w:r>
+      <w:bookmarkStart w:id="0" w:name="_GoBack"/>
+      <w:bookmarkEnd w:id="0"/>
     </w:p>
     <w:p>
       <w:pPr>
         <w:pStyle w:val="ListParagraph"/>
       </w:pPr>
-      <w:bookmarkStart w:id="0" w:name="_GoBack"/>
-      <w:bookmarkEnd w:id="0"/>
     </w:p>
     <w:p>
       <w:pPr>
@@ -2096,6 +2103,18 @@
       <w:szCs w:val="26"/>
     </w:rPr>
   </w:style>
+  <w:style w:type="character" w:styleId="UnresolvedMention">
+    <w:name w:val="Unresolved Mention"/>
+    <w:basedOn w:val="DefaultParagraphFont"/>
+    <w:uiPriority w:val="99"/>
+    <w:semiHidden/>
+    <w:unhideWhenUsed/>
+    <w:rsid w:val="009C49EE"/>
+    <w:rPr>
+      <w:color w:val="605E5C"/>
+      <w:shd w:val="clear" w:color="auto" w:fill="E1DFDD"/>
+    </w:rPr>
+  </w:style>
 </w:styles>
 </file>
 

</xml_diff>